<commit_message>
updated V for Q_exchange
</commit_message>
<xml_diff>
--- a/Tasks/Task1/Documentation/Aufgabe1.docx
+++ b/Tasks/Task1/Documentation/Aufgabe1.docx
@@ -36,16 +36,7 @@
           <w:sz w:val="20"/>
           <w:szCs w:val="20"/>
         </w:rPr>
-        <w:t>0.34*1e6</w:t>
-      </w:r>
-      <w:r>
-        <w:rPr>
-          <w:rFonts w:ascii="Consolas" w:hAnsi="Consolas" w:cs="Consolas"/>
-          <w:color w:val="000000"/>
-          <w:sz w:val="20"/>
-          <w:szCs w:val="20"/>
-        </w:rPr>
-        <w:t>;</w:t>
+        <w:t>0.34*1e6;</w:t>
       </w:r>
     </w:p>
     <w:p>
@@ -107,6 +98,420 @@
           <w:sz w:val="20"/>
           <w:szCs w:val="20"/>
         </w:rPr>
+        <w:t xml:space="preserve"> = 0.5*1e6;</w:t>
+      </w:r>
+    </w:p>
+    <w:p>
+      <w:pPr>
+        <w:spacing w:after="0"/>
+        <w:rPr>
+          <w:rFonts w:ascii="Consolas" w:hAnsi="Consolas" w:cs="Consolas"/>
+          <w:color w:val="000000"/>
+          <w:sz w:val="20"/>
+          <w:szCs w:val="20"/>
+        </w:rPr>
+      </w:pPr>
+      <w:r>
+        <w:t xml:space="preserve">V_E = </w:t>
+      </w:r>
+      <w:r>
+        <w:rPr>
+          <w:rFonts w:ascii="Consolas" w:hAnsi="Consolas" w:cs="Consolas"/>
+          <w:color w:val="000000"/>
+          <w:sz w:val="20"/>
+          <w:szCs w:val="20"/>
+        </w:rPr>
+        <w:t>50*1e6;</w:t>
+      </w:r>
+    </w:p>
+    <w:p>
+      <w:pPr>
+        <w:spacing w:after="0"/>
+        <w:rPr>
+          <w:rFonts w:ascii="Consolas" w:hAnsi="Consolas" w:cs="Consolas"/>
+          <w:color w:val="000000"/>
+          <w:sz w:val="20"/>
+          <w:szCs w:val="20"/>
+        </w:rPr>
+      </w:pPr>
+      <w:r>
+        <w:rPr>
+          <w:rFonts w:ascii="Consolas" w:hAnsi="Consolas" w:cs="Consolas"/>
+          <w:color w:val="000000"/>
+          <w:sz w:val="20"/>
+          <w:szCs w:val="20"/>
+        </w:rPr>
+        <w:t>V_H = 100*1e6;</w:t>
+      </w:r>
+    </w:p>
+    <w:p>
+      <w:pPr>
+        <w:spacing w:after="0"/>
+      </w:pPr>
+    </w:p>
+    <w:p>
+      <w:pPr>
+        <w:spacing w:after="0"/>
+      </w:pPr>
+    </w:p>
+    <w:p>
+      <w:pPr>
+        <w:spacing w:after="0"/>
+        <w:rPr>
+          <w:rFonts w:ascii="Consolas" w:hAnsi="Consolas" w:cs="Consolas"/>
+          <w:color w:val="000000"/>
+          <w:sz w:val="20"/>
+          <w:szCs w:val="20"/>
+        </w:rPr>
+      </w:pPr>
+      <w:r>
+        <w:rPr>
+          <w:rFonts w:ascii="Consolas" w:hAnsi="Consolas" w:cs="Consolas"/>
+          <w:color w:val="000000"/>
+          <w:sz w:val="20"/>
+          <w:szCs w:val="20"/>
+        </w:rPr>
+        <w:t xml:space="preserve">0.34*1e6 * 320 / </w:t>
+      </w:r>
+      <w:r>
+        <w:rPr>
+          <w:rFonts w:ascii="Consolas" w:hAnsi="Consolas" w:cs="Consolas"/>
+          <w:color w:val="000000"/>
+          <w:sz w:val="20"/>
+          <w:szCs w:val="20"/>
+        </w:rPr>
+        <w:t>(</w:t>
+      </w:r>
+      <w:r>
+        <w:rPr>
+          <w:rFonts w:ascii="Consolas" w:hAnsi="Consolas" w:cs="Consolas"/>
+          <w:color w:val="000000"/>
+          <w:sz w:val="20"/>
+          <w:szCs w:val="20"/>
+        </w:rPr>
+        <w:t>50*1e6</w:t>
+      </w:r>
+      <w:r>
+        <w:rPr>
+          <w:rFonts w:ascii="Consolas" w:hAnsi="Consolas" w:cs="Consolas"/>
+          <w:color w:val="000000"/>
+          <w:sz w:val="20"/>
+          <w:szCs w:val="20"/>
+        </w:rPr>
+        <w:t>)</w:t>
+      </w:r>
+      <w:r>
+        <w:rPr>
+          <w:rFonts w:ascii="Consolas" w:hAnsi="Consolas" w:cs="Consolas"/>
+          <w:color w:val="000000"/>
+          <w:sz w:val="20"/>
+          <w:szCs w:val="20"/>
+        </w:rPr>
+        <w:t xml:space="preserve"> + C2 * 0.5*1e6 / </w:t>
+      </w:r>
+      <w:r>
+        <w:rPr>
+          <w:rFonts w:ascii="Consolas" w:hAnsi="Consolas" w:cs="Consolas"/>
+          <w:color w:val="000000"/>
+          <w:sz w:val="20"/>
+          <w:szCs w:val="20"/>
+        </w:rPr>
+        <w:t>(</w:t>
+      </w:r>
+      <w:r>
+        <w:rPr>
+          <w:rFonts w:ascii="Consolas" w:hAnsi="Consolas" w:cs="Consolas"/>
+          <w:color w:val="000000"/>
+          <w:sz w:val="20"/>
+          <w:szCs w:val="20"/>
+        </w:rPr>
+        <w:t>10</w:t>
+      </w:r>
+      <w:r>
+        <w:rPr>
+          <w:rFonts w:ascii="Consolas" w:hAnsi="Consolas" w:cs="Consolas"/>
+          <w:color w:val="000000"/>
+          <w:sz w:val="20"/>
+          <w:szCs w:val="20"/>
+        </w:rPr>
+        <w:t>0*1e6</w:t>
+      </w:r>
+      <w:r>
+        <w:rPr>
+          <w:rFonts w:ascii="Consolas" w:hAnsi="Consolas" w:cs="Consolas"/>
+          <w:color w:val="000000"/>
+          <w:sz w:val="20"/>
+          <w:szCs w:val="20"/>
+        </w:rPr>
+        <w:t>)</w:t>
+      </w:r>
+    </w:p>
+    <w:p>
+      <w:pPr>
+        <w:spacing w:after="0"/>
+        <w:rPr>
+          <w:rFonts w:ascii="Consolas" w:hAnsi="Consolas" w:cs="Consolas"/>
+          <w:color w:val="000000"/>
+          <w:sz w:val="20"/>
+          <w:szCs w:val="20"/>
+        </w:rPr>
+      </w:pPr>
+      <w:r>
+        <w:rPr>
+          <w:rFonts w:ascii="Consolas" w:hAnsi="Consolas" w:cs="Consolas"/>
+          <w:color w:val="000000"/>
+          <w:sz w:val="20"/>
+          <w:szCs w:val="20"/>
+        </w:rPr>
+        <w:t xml:space="preserve">- 0.34*1e6 * C1 / </w:t>
+      </w:r>
+      <w:r>
+        <w:rPr>
+          <w:rFonts w:ascii="Consolas" w:hAnsi="Consolas" w:cs="Consolas"/>
+          <w:color w:val="000000"/>
+          <w:sz w:val="20"/>
+          <w:szCs w:val="20"/>
+        </w:rPr>
+        <w:t>(</w:t>
+      </w:r>
+      <w:r>
+        <w:rPr>
+          <w:rFonts w:ascii="Consolas" w:hAnsi="Consolas" w:cs="Consolas"/>
+          <w:color w:val="000000"/>
+          <w:sz w:val="20"/>
+          <w:szCs w:val="20"/>
+        </w:rPr>
+        <w:t>50*1e6</w:t>
+      </w:r>
+      <w:r>
+        <w:rPr>
+          <w:rFonts w:ascii="Consolas" w:hAnsi="Consolas" w:cs="Consolas"/>
+          <w:color w:val="000000"/>
+          <w:sz w:val="20"/>
+          <w:szCs w:val="20"/>
+        </w:rPr>
+        <w:t>)</w:t>
+      </w:r>
+      <w:r>
+        <w:rPr>
+          <w:rFonts w:ascii="Consolas" w:hAnsi="Consolas" w:cs="Consolas"/>
+          <w:color w:val="000000"/>
+          <w:sz w:val="20"/>
+          <w:szCs w:val="20"/>
+        </w:rPr>
+        <w:t xml:space="preserve"> – 0.02 * C1 – 0.5*1e6 * C1 / </w:t>
+      </w:r>
+      <w:r>
+        <w:rPr>
+          <w:rFonts w:ascii="Consolas" w:hAnsi="Consolas" w:cs="Consolas"/>
+          <w:color w:val="000000"/>
+          <w:sz w:val="20"/>
+          <w:szCs w:val="20"/>
+        </w:rPr>
+        <w:t>(</w:t>
+      </w:r>
+      <w:r>
+        <w:rPr>
+          <w:rFonts w:ascii="Consolas" w:hAnsi="Consolas" w:cs="Consolas"/>
+          <w:color w:val="000000"/>
+          <w:sz w:val="20"/>
+          <w:szCs w:val="20"/>
+        </w:rPr>
+        <w:t>50</w:t>
+      </w:r>
+      <w:r>
+        <w:rPr>
+          <w:rFonts w:ascii="Consolas" w:hAnsi="Consolas" w:cs="Consolas"/>
+          <w:color w:val="000000"/>
+          <w:sz w:val="20"/>
+          <w:szCs w:val="20"/>
+        </w:rPr>
+        <w:t>*1e6</w:t>
+      </w:r>
+      <w:r>
+        <w:rPr>
+          <w:rFonts w:ascii="Consolas" w:hAnsi="Consolas" w:cs="Consolas"/>
+          <w:color w:val="000000"/>
+          <w:sz w:val="20"/>
+          <w:szCs w:val="20"/>
+        </w:rPr>
+        <w:t>)</w:t>
+      </w:r>
+      <w:r>
+        <w:rPr>
+          <w:rFonts w:ascii="Consolas" w:hAnsi="Consolas" w:cs="Consolas"/>
+          <w:color w:val="000000"/>
+          <w:sz w:val="20"/>
+          <w:szCs w:val="20"/>
+        </w:rPr>
+        <w:t xml:space="preserve"> = 0</w:t>
+      </w:r>
+    </w:p>
+    <w:p>
+      <w:pPr>
+        <w:spacing w:after="0"/>
+        <w:rPr>
+          <w:rFonts w:ascii="Consolas" w:hAnsi="Consolas" w:cs="Consolas"/>
+          <w:color w:val="000000"/>
+          <w:sz w:val="20"/>
+          <w:szCs w:val="20"/>
+        </w:rPr>
+      </w:pPr>
+    </w:p>
+    <w:p>
+      <w:pPr>
+        <w:spacing w:after="0"/>
+        <w:rPr>
+          <w:rFonts w:ascii="Consolas" w:hAnsi="Consolas" w:cs="Consolas"/>
+          <w:color w:val="000000"/>
+          <w:sz w:val="20"/>
+          <w:szCs w:val="20"/>
+        </w:rPr>
+      </w:pPr>
+      <w:r>
+        <w:rPr>
+          <w:rFonts w:ascii="Consolas" w:hAnsi="Consolas" w:cs="Consolas"/>
+          <w:color w:val="000000"/>
+          <w:sz w:val="20"/>
+          <w:szCs w:val="20"/>
+        </w:rPr>
+        <w:t xml:space="preserve">0.5*1e6 * C1 / </w:t>
+      </w:r>
+      <w:r>
+        <w:rPr>
+          <w:rFonts w:ascii="Consolas" w:hAnsi="Consolas" w:cs="Consolas"/>
+          <w:color w:val="000000"/>
+          <w:sz w:val="20"/>
+          <w:szCs w:val="20"/>
+        </w:rPr>
+        <w:t>(</w:t>
+      </w:r>
+      <w:r>
+        <w:rPr>
+          <w:rFonts w:ascii="Consolas" w:hAnsi="Consolas" w:cs="Consolas"/>
+          <w:color w:val="000000"/>
+          <w:sz w:val="20"/>
+          <w:szCs w:val="20"/>
+        </w:rPr>
+        <w:t>5</w:t>
+      </w:r>
+      <w:r>
+        <w:rPr>
+          <w:rFonts w:ascii="Consolas" w:hAnsi="Consolas" w:cs="Consolas"/>
+          <w:color w:val="000000"/>
+          <w:sz w:val="20"/>
+          <w:szCs w:val="20"/>
+        </w:rPr>
+        <w:t>0*1e6</w:t>
+      </w:r>
+      <w:r>
+        <w:rPr>
+          <w:rFonts w:ascii="Consolas" w:hAnsi="Consolas" w:cs="Consolas"/>
+          <w:color w:val="000000"/>
+          <w:sz w:val="20"/>
+          <w:szCs w:val="20"/>
+        </w:rPr>
+        <w:t>)</w:t>
+      </w:r>
+      <w:r>
+        <w:rPr>
+          <w:rFonts w:ascii="Consolas" w:hAnsi="Consolas" w:cs="Consolas"/>
+          <w:color w:val="000000"/>
+          <w:sz w:val="20"/>
+          <w:szCs w:val="20"/>
+        </w:rPr>
+        <w:t xml:space="preserve"> – 0.002 * C2 – 0.5*1e6 * C2 / </w:t>
+      </w:r>
+      <w:r>
+        <w:rPr>
+          <w:rFonts w:ascii="Consolas" w:hAnsi="Consolas" w:cs="Consolas"/>
+          <w:color w:val="000000"/>
+          <w:sz w:val="20"/>
+          <w:szCs w:val="20"/>
+        </w:rPr>
+        <w:t>(</w:t>
+      </w:r>
+      <w:r>
+        <w:rPr>
+          <w:rFonts w:ascii="Consolas" w:hAnsi="Consolas" w:cs="Consolas"/>
+          <w:color w:val="000000"/>
+          <w:sz w:val="20"/>
+          <w:szCs w:val="20"/>
+        </w:rPr>
+        <w:t>100</w:t>
+      </w:r>
+      <w:r>
+        <w:rPr>
+          <w:rFonts w:ascii="Consolas" w:hAnsi="Consolas" w:cs="Consolas"/>
+          <w:color w:val="000000"/>
+          <w:sz w:val="20"/>
+          <w:szCs w:val="20"/>
+        </w:rPr>
+        <w:t>*1e6</w:t>
+      </w:r>
+      <w:r>
+        <w:rPr>
+          <w:rFonts w:ascii="Consolas" w:hAnsi="Consolas" w:cs="Consolas"/>
+          <w:color w:val="000000"/>
+          <w:sz w:val="20"/>
+          <w:szCs w:val="20"/>
+        </w:rPr>
+        <w:t>)</w:t>
+      </w:r>
+      <w:r>
+        <w:rPr>
+          <w:rFonts w:ascii="Consolas" w:hAnsi="Consolas" w:cs="Consolas"/>
+          <w:color w:val="000000"/>
+          <w:sz w:val="20"/>
+          <w:szCs w:val="20"/>
+        </w:rPr>
+        <w:t xml:space="preserve"> = 0</w:t>
+      </w:r>
+      <w:r>
+        <w:rPr>
+          <w:rFonts w:ascii="Consolas" w:hAnsi="Consolas" w:cs="Consolas"/>
+          <w:color w:val="000000"/>
+          <w:sz w:val="20"/>
+          <w:szCs w:val="20"/>
+        </w:rPr>
+        <w:tab/>
+      </w:r>
+    </w:p>
+    <w:p>
+      <w:pPr>
+        <w:spacing w:after="0"/>
+        <w:rPr>
+          <w:rFonts w:ascii="Consolas" w:hAnsi="Consolas" w:cs="Consolas"/>
+          <w:color w:val="000000"/>
+          <w:sz w:val="20"/>
+          <w:szCs w:val="20"/>
+        </w:rPr>
+      </w:pPr>
+      <w:r>
+        <w:rPr>
+          <w:rFonts w:ascii="Consolas" w:hAnsi="Consolas" w:cs="Consolas"/>
+          <w:color w:val="000000"/>
+          <w:sz w:val="20"/>
+          <w:szCs w:val="20"/>
+        </w:rPr>
+        <w:t xml:space="preserve">-&gt; </w:t>
+      </w:r>
+      <w:r>
+        <w:rPr>
+          <w:rFonts w:ascii="Consolas" w:hAnsi="Consolas" w:cs="Consolas"/>
+          <w:color w:val="000000"/>
+          <w:sz w:val="20"/>
+          <w:szCs w:val="20"/>
+        </w:rPr>
+        <w:t>C2</w:t>
+      </w:r>
+      <w:r>
+        <w:rPr>
+          <w:rFonts w:ascii="Consolas" w:hAnsi="Consolas" w:cs="Consolas"/>
+          <w:color w:val="000000"/>
+          <w:sz w:val="20"/>
+          <w:szCs w:val="20"/>
+        </w:rPr>
         <w:t xml:space="preserve"> = </w:t>
       </w:r>
       <w:r>
@@ -116,351 +521,6 @@
           <w:sz w:val="20"/>
           <w:szCs w:val="20"/>
         </w:rPr>
-        <w:t>0.5*1e6</w:t>
-      </w:r>
-      <w:r>
-        <w:rPr>
-          <w:rFonts w:ascii="Consolas" w:hAnsi="Consolas" w:cs="Consolas"/>
-          <w:color w:val="000000"/>
-          <w:sz w:val="20"/>
-          <w:szCs w:val="20"/>
-        </w:rPr>
-        <w:t>;</w:t>
-      </w:r>
-    </w:p>
-    <w:p>
-      <w:pPr>
-        <w:spacing w:after="0"/>
-        <w:rPr>
-          <w:rFonts w:ascii="Consolas" w:hAnsi="Consolas" w:cs="Consolas"/>
-          <w:color w:val="000000"/>
-          <w:sz w:val="20"/>
-          <w:szCs w:val="20"/>
-        </w:rPr>
-      </w:pPr>
-      <w:r>
-        <w:t xml:space="preserve">V_E = </w:t>
-      </w:r>
-      <w:r>
-        <w:rPr>
-          <w:rFonts w:ascii="Consolas" w:hAnsi="Consolas" w:cs="Consolas"/>
-          <w:color w:val="000000"/>
-          <w:sz w:val="20"/>
-          <w:szCs w:val="20"/>
-        </w:rPr>
-        <w:t>50*1e6</w:t>
-      </w:r>
-      <w:r>
-        <w:rPr>
-          <w:rFonts w:ascii="Consolas" w:hAnsi="Consolas" w:cs="Consolas"/>
-          <w:color w:val="000000"/>
-          <w:sz w:val="20"/>
-          <w:szCs w:val="20"/>
-        </w:rPr>
-        <w:t>;</w:t>
-      </w:r>
-    </w:p>
-    <w:p>
-      <w:pPr>
-        <w:spacing w:after="0"/>
-        <w:rPr>
-          <w:rFonts w:ascii="Consolas" w:hAnsi="Consolas" w:cs="Consolas"/>
-          <w:color w:val="000000"/>
-          <w:sz w:val="20"/>
-          <w:szCs w:val="20"/>
-        </w:rPr>
-      </w:pPr>
-      <w:r>
-        <w:rPr>
-          <w:rFonts w:ascii="Consolas" w:hAnsi="Consolas" w:cs="Consolas"/>
-          <w:color w:val="000000"/>
-          <w:sz w:val="20"/>
-          <w:szCs w:val="20"/>
-        </w:rPr>
-        <w:t xml:space="preserve">V_H = </w:t>
-      </w:r>
-      <w:r>
-        <w:rPr>
-          <w:rFonts w:ascii="Consolas" w:hAnsi="Consolas" w:cs="Consolas"/>
-          <w:color w:val="000000"/>
-          <w:sz w:val="20"/>
-          <w:szCs w:val="20"/>
-        </w:rPr>
-        <w:t>100*1e6</w:t>
-      </w:r>
-      <w:r>
-        <w:rPr>
-          <w:rFonts w:ascii="Consolas" w:hAnsi="Consolas" w:cs="Consolas"/>
-          <w:color w:val="000000"/>
-          <w:sz w:val="20"/>
-          <w:szCs w:val="20"/>
-        </w:rPr>
-        <w:t>;</w:t>
-      </w:r>
-    </w:p>
-    <w:p>
-      <w:pPr>
-        <w:spacing w:after="0"/>
-      </w:pPr>
-    </w:p>
-    <w:p>
-      <w:pPr>
-        <w:spacing w:after="0"/>
-      </w:pPr>
-    </w:p>
-    <w:p>
-      <w:pPr>
-        <w:spacing w:after="0"/>
-        <w:rPr>
-          <w:rFonts w:ascii="Consolas" w:hAnsi="Consolas" w:cs="Consolas"/>
-          <w:color w:val="000000"/>
-          <w:sz w:val="20"/>
-          <w:szCs w:val="20"/>
-        </w:rPr>
-      </w:pPr>
-      <w:r>
-        <w:rPr>
-          <w:rFonts w:ascii="Consolas" w:hAnsi="Consolas" w:cs="Consolas"/>
-          <w:color w:val="000000"/>
-          <w:sz w:val="20"/>
-          <w:szCs w:val="20"/>
-        </w:rPr>
-        <w:t>0.34*1e6</w:t>
-      </w:r>
-      <w:r>
-        <w:rPr>
-          <w:rFonts w:ascii="Consolas" w:hAnsi="Consolas" w:cs="Consolas"/>
-          <w:color w:val="000000"/>
-          <w:sz w:val="20"/>
-          <w:szCs w:val="20"/>
-        </w:rPr>
-        <w:t xml:space="preserve"> * </w:t>
-      </w:r>
-      <w:r>
-        <w:rPr>
-          <w:rFonts w:ascii="Consolas" w:hAnsi="Consolas" w:cs="Consolas"/>
-          <w:color w:val="000000"/>
-          <w:sz w:val="20"/>
-          <w:szCs w:val="20"/>
-        </w:rPr>
-        <w:t>320</w:t>
-      </w:r>
-      <w:r>
-        <w:rPr>
-          <w:rFonts w:ascii="Consolas" w:hAnsi="Consolas" w:cs="Consolas"/>
-          <w:color w:val="000000"/>
-          <w:sz w:val="20"/>
-          <w:szCs w:val="20"/>
-        </w:rPr>
-        <w:t xml:space="preserve"> / </w:t>
-      </w:r>
-      <w:r>
-        <w:rPr>
-          <w:rFonts w:ascii="Consolas" w:hAnsi="Consolas" w:cs="Consolas"/>
-          <w:color w:val="000000"/>
-          <w:sz w:val="20"/>
-          <w:szCs w:val="20"/>
-        </w:rPr>
-        <w:t>(</w:t>
-      </w:r>
-      <w:r>
-        <w:rPr>
-          <w:rFonts w:ascii="Consolas" w:hAnsi="Consolas" w:cs="Consolas"/>
-          <w:color w:val="000000"/>
-          <w:sz w:val="20"/>
-          <w:szCs w:val="20"/>
-        </w:rPr>
-        <w:t>50*1e6</w:t>
-      </w:r>
-      <w:r>
-        <w:rPr>
-          <w:rFonts w:ascii="Consolas" w:hAnsi="Consolas" w:cs="Consolas"/>
-          <w:color w:val="000000"/>
-          <w:sz w:val="20"/>
-          <w:szCs w:val="20"/>
-        </w:rPr>
-        <w:t>)</w:t>
-      </w:r>
-      <w:r>
-        <w:rPr>
-          <w:rFonts w:ascii="Consolas" w:hAnsi="Consolas" w:cs="Consolas"/>
-          <w:color w:val="000000"/>
-          <w:sz w:val="20"/>
-          <w:szCs w:val="20"/>
-        </w:rPr>
-        <w:t xml:space="preserve"> + C2 * </w:t>
-      </w:r>
-      <w:r>
-        <w:rPr>
-          <w:rFonts w:ascii="Consolas" w:hAnsi="Consolas" w:cs="Consolas"/>
-          <w:color w:val="000000"/>
-          <w:sz w:val="20"/>
-          <w:szCs w:val="20"/>
-        </w:rPr>
-        <w:t>0.5*1e6</w:t>
-      </w:r>
-      <w:r>
-        <w:rPr>
-          <w:rFonts w:ascii="Consolas" w:hAnsi="Consolas" w:cs="Consolas"/>
-          <w:color w:val="000000"/>
-          <w:sz w:val="20"/>
-          <w:szCs w:val="20"/>
-        </w:rPr>
-        <w:t xml:space="preserve"> / </w:t>
-      </w:r>
-      <w:r>
-        <w:rPr>
-          <w:rFonts w:ascii="Consolas" w:hAnsi="Consolas" w:cs="Consolas"/>
-          <w:color w:val="000000"/>
-          <w:sz w:val="20"/>
-          <w:szCs w:val="20"/>
-        </w:rPr>
-        <w:t>(</w:t>
-      </w:r>
-      <w:r>
-        <w:rPr>
-          <w:rFonts w:ascii="Consolas" w:hAnsi="Consolas" w:cs="Consolas"/>
-          <w:color w:val="000000"/>
-          <w:sz w:val="20"/>
-          <w:szCs w:val="20"/>
-        </w:rPr>
-        <w:t>50</w:t>
-      </w:r>
-      <w:r>
-        <w:rPr>
-          <w:rFonts w:ascii="Consolas" w:hAnsi="Consolas" w:cs="Consolas"/>
-          <w:color w:val="000000"/>
-          <w:sz w:val="20"/>
-          <w:szCs w:val="20"/>
-        </w:rPr>
-        <w:t>*1e6</w:t>
-      </w:r>
-      <w:r>
-        <w:rPr>
-          <w:rFonts w:ascii="Consolas" w:hAnsi="Consolas" w:cs="Consolas"/>
-          <w:color w:val="000000"/>
-          <w:sz w:val="20"/>
-          <w:szCs w:val="20"/>
-        </w:rPr>
-        <w:t>)</w:t>
-      </w:r>
-    </w:p>
-    <w:p>
-      <w:pPr>
-        <w:spacing w:after="0"/>
-        <w:rPr>
-          <w:rFonts w:ascii="Consolas" w:hAnsi="Consolas" w:cs="Consolas"/>
-          <w:color w:val="000000"/>
-          <w:sz w:val="20"/>
-          <w:szCs w:val="20"/>
-        </w:rPr>
-      </w:pPr>
-      <w:r>
-        <w:rPr>
-          <w:rFonts w:ascii="Consolas" w:hAnsi="Consolas" w:cs="Consolas"/>
-          <w:color w:val="000000"/>
-          <w:sz w:val="20"/>
-          <w:szCs w:val="20"/>
-        </w:rPr>
-        <w:t xml:space="preserve">- </w:t>
-      </w:r>
-      <w:r>
-        <w:rPr>
-          <w:rFonts w:ascii="Consolas" w:hAnsi="Consolas" w:cs="Consolas"/>
-          <w:color w:val="000000"/>
-          <w:sz w:val="20"/>
-          <w:szCs w:val="20"/>
-        </w:rPr>
-        <w:t xml:space="preserve">0.34*1e6 * </w:t>
-      </w:r>
-      <w:r>
-        <w:rPr>
-          <w:rFonts w:ascii="Consolas" w:hAnsi="Consolas" w:cs="Consolas"/>
-          <w:color w:val="000000"/>
-          <w:sz w:val="20"/>
-          <w:szCs w:val="20"/>
-        </w:rPr>
-        <w:t>C1</w:t>
-      </w:r>
-      <w:r>
-        <w:rPr>
-          <w:rFonts w:ascii="Consolas" w:hAnsi="Consolas" w:cs="Consolas"/>
-          <w:color w:val="000000"/>
-          <w:sz w:val="20"/>
-          <w:szCs w:val="20"/>
-        </w:rPr>
-        <w:t xml:space="preserve"> / </w:t>
-      </w:r>
-      <w:r>
-        <w:rPr>
-          <w:rFonts w:ascii="Consolas" w:hAnsi="Consolas" w:cs="Consolas"/>
-          <w:color w:val="000000"/>
-          <w:sz w:val="20"/>
-          <w:szCs w:val="20"/>
-        </w:rPr>
-        <w:t>(</w:t>
-      </w:r>
-      <w:r>
-        <w:rPr>
-          <w:rFonts w:ascii="Consolas" w:hAnsi="Consolas" w:cs="Consolas"/>
-          <w:color w:val="000000"/>
-          <w:sz w:val="20"/>
-          <w:szCs w:val="20"/>
-        </w:rPr>
-        <w:t>50*1e6</w:t>
-      </w:r>
-      <w:r>
-        <w:rPr>
-          <w:rFonts w:ascii="Consolas" w:hAnsi="Consolas" w:cs="Consolas"/>
-          <w:color w:val="000000"/>
-          <w:sz w:val="20"/>
-          <w:szCs w:val="20"/>
-        </w:rPr>
-        <w:t>)</w:t>
-      </w:r>
-      <w:r>
-        <w:rPr>
-          <w:rFonts w:ascii="Consolas" w:hAnsi="Consolas" w:cs="Consolas"/>
-          <w:color w:val="000000"/>
-          <w:sz w:val="20"/>
-          <w:szCs w:val="20"/>
-        </w:rPr>
-        <w:t xml:space="preserve"> – 0.02 * C1 – </w:t>
-      </w:r>
-      <w:r>
-        <w:rPr>
-          <w:rFonts w:ascii="Consolas" w:hAnsi="Consolas" w:cs="Consolas"/>
-          <w:color w:val="000000"/>
-          <w:sz w:val="20"/>
-          <w:szCs w:val="20"/>
-        </w:rPr>
-        <w:t>0.5*1e6</w:t>
-      </w:r>
-      <w:r>
-        <w:rPr>
-          <w:rFonts w:ascii="Consolas" w:hAnsi="Consolas" w:cs="Consolas"/>
-          <w:color w:val="000000"/>
-          <w:sz w:val="20"/>
-          <w:szCs w:val="20"/>
-        </w:rPr>
-        <w:t xml:space="preserve"> * C1 / </w:t>
-      </w:r>
-      <w:r>
-        <w:rPr>
-          <w:rFonts w:ascii="Consolas" w:hAnsi="Consolas" w:cs="Consolas"/>
-          <w:color w:val="000000"/>
-          <w:sz w:val="20"/>
-          <w:szCs w:val="20"/>
-        </w:rPr>
-        <w:t>(</w:t>
-      </w:r>
-      <w:r>
-        <w:rPr>
-          <w:rFonts w:ascii="Consolas" w:hAnsi="Consolas" w:cs="Consolas"/>
-          <w:color w:val="000000"/>
-          <w:sz w:val="20"/>
-          <w:szCs w:val="20"/>
-        </w:rPr>
         <w:t>10</w:t>
       </w:r>
       <w:r>
@@ -470,228 +530,6 @@
           <w:sz w:val="20"/>
           <w:szCs w:val="20"/>
         </w:rPr>
-        <w:t>0*1e6</w:t>
-      </w:r>
-      <w:r>
-        <w:rPr>
-          <w:rFonts w:ascii="Consolas" w:hAnsi="Consolas" w:cs="Consolas"/>
-          <w:color w:val="000000"/>
-          <w:sz w:val="20"/>
-          <w:szCs w:val="20"/>
-        </w:rPr>
-        <w:t>)</w:t>
-      </w:r>
-      <w:r>
-        <w:rPr>
-          <w:rFonts w:ascii="Consolas" w:hAnsi="Consolas" w:cs="Consolas"/>
-          <w:color w:val="000000"/>
-          <w:sz w:val="20"/>
-          <w:szCs w:val="20"/>
-        </w:rPr>
-        <w:t xml:space="preserve"> </w:t>
-      </w:r>
-      <w:r>
-        <w:rPr>
-          <w:rFonts w:ascii="Consolas" w:hAnsi="Consolas" w:cs="Consolas"/>
-          <w:color w:val="000000"/>
-          <w:sz w:val="20"/>
-          <w:szCs w:val="20"/>
-        </w:rPr>
-        <w:t>= 0</w:t>
-      </w:r>
-    </w:p>
-    <w:p>
-      <w:pPr>
-        <w:spacing w:after="0"/>
-        <w:rPr>
-          <w:rFonts w:ascii="Consolas" w:hAnsi="Consolas" w:cs="Consolas"/>
-          <w:color w:val="000000"/>
-          <w:sz w:val="20"/>
-          <w:szCs w:val="20"/>
-        </w:rPr>
-      </w:pPr>
-    </w:p>
-    <w:p>
-      <w:pPr>
-        <w:spacing w:after="0"/>
-        <w:rPr>
-          <w:rFonts w:ascii="Consolas" w:hAnsi="Consolas" w:cs="Consolas"/>
-          <w:color w:val="000000"/>
-          <w:sz w:val="20"/>
-          <w:szCs w:val="20"/>
-        </w:rPr>
-      </w:pPr>
-      <w:r>
-        <w:rPr>
-          <w:rFonts w:ascii="Consolas" w:hAnsi="Consolas" w:cs="Consolas"/>
-          <w:color w:val="000000"/>
-          <w:sz w:val="20"/>
-          <w:szCs w:val="20"/>
-        </w:rPr>
-        <w:t>0.5*1e6</w:t>
-      </w:r>
-      <w:r>
-        <w:rPr>
-          <w:rFonts w:ascii="Consolas" w:hAnsi="Consolas" w:cs="Consolas"/>
-          <w:color w:val="000000"/>
-          <w:sz w:val="20"/>
-          <w:szCs w:val="20"/>
-        </w:rPr>
-        <w:t xml:space="preserve"> * C1 / </w:t>
-      </w:r>
-      <w:r>
-        <w:rPr>
-          <w:rFonts w:ascii="Consolas" w:hAnsi="Consolas" w:cs="Consolas"/>
-          <w:color w:val="000000"/>
-          <w:sz w:val="20"/>
-          <w:szCs w:val="20"/>
-        </w:rPr>
-        <w:t>(</w:t>
-      </w:r>
-      <w:r>
-        <w:rPr>
-          <w:rFonts w:ascii="Consolas" w:hAnsi="Consolas" w:cs="Consolas"/>
-          <w:color w:val="000000"/>
-          <w:sz w:val="20"/>
-          <w:szCs w:val="20"/>
-        </w:rPr>
-        <w:t>100*1e6</w:t>
-      </w:r>
-      <w:r>
-        <w:rPr>
-          <w:rFonts w:ascii="Consolas" w:hAnsi="Consolas" w:cs="Consolas"/>
-          <w:color w:val="000000"/>
-          <w:sz w:val="20"/>
-          <w:szCs w:val="20"/>
-        </w:rPr>
-        <w:t>)</w:t>
-      </w:r>
-      <w:r>
-        <w:rPr>
-          <w:rFonts w:ascii="Consolas" w:hAnsi="Consolas" w:cs="Consolas"/>
-          <w:color w:val="000000"/>
-          <w:sz w:val="20"/>
-          <w:szCs w:val="20"/>
-        </w:rPr>
-        <w:t xml:space="preserve"> – 0.002 * C2 – </w:t>
-      </w:r>
-      <w:r>
-        <w:rPr>
-          <w:rFonts w:ascii="Consolas" w:hAnsi="Consolas" w:cs="Consolas"/>
-          <w:color w:val="000000"/>
-          <w:sz w:val="20"/>
-          <w:szCs w:val="20"/>
-        </w:rPr>
-        <w:t xml:space="preserve">0.5*1e6 </w:t>
-      </w:r>
-      <w:r>
-        <w:rPr>
-          <w:rFonts w:ascii="Consolas" w:hAnsi="Consolas" w:cs="Consolas"/>
-          <w:color w:val="000000"/>
-          <w:sz w:val="20"/>
-          <w:szCs w:val="20"/>
-        </w:rPr>
-        <w:t xml:space="preserve">* C2 / </w:t>
-      </w:r>
-      <w:r>
-        <w:rPr>
-          <w:rFonts w:ascii="Consolas" w:hAnsi="Consolas" w:cs="Consolas"/>
-          <w:color w:val="000000"/>
-          <w:sz w:val="20"/>
-          <w:szCs w:val="20"/>
-        </w:rPr>
-        <w:t>(</w:t>
-      </w:r>
-      <w:r>
-        <w:rPr>
-          <w:rFonts w:ascii="Consolas" w:hAnsi="Consolas" w:cs="Consolas"/>
-          <w:color w:val="000000"/>
-          <w:sz w:val="20"/>
-          <w:szCs w:val="20"/>
-        </w:rPr>
-        <w:t>50*1e6</w:t>
-      </w:r>
-      <w:r>
-        <w:rPr>
-          <w:rFonts w:ascii="Consolas" w:hAnsi="Consolas" w:cs="Consolas"/>
-          <w:color w:val="000000"/>
-          <w:sz w:val="20"/>
-          <w:szCs w:val="20"/>
-        </w:rPr>
-        <w:t>)</w:t>
-      </w:r>
-      <w:r>
-        <w:rPr>
-          <w:rFonts w:ascii="Consolas" w:hAnsi="Consolas" w:cs="Consolas"/>
-          <w:color w:val="000000"/>
-          <w:sz w:val="20"/>
-          <w:szCs w:val="20"/>
-        </w:rPr>
-        <w:t xml:space="preserve"> </w:t>
-      </w:r>
-      <w:r>
-        <w:rPr>
-          <w:rFonts w:ascii="Consolas" w:hAnsi="Consolas" w:cs="Consolas"/>
-          <w:color w:val="000000"/>
-          <w:sz w:val="20"/>
-          <w:szCs w:val="20"/>
-        </w:rPr>
-        <w:t>= 0</w:t>
-      </w:r>
-      <w:r>
-        <w:rPr>
-          <w:rFonts w:ascii="Consolas" w:hAnsi="Consolas" w:cs="Consolas"/>
-          <w:color w:val="000000"/>
-          <w:sz w:val="20"/>
-          <w:szCs w:val="20"/>
-        </w:rPr>
-        <w:tab/>
-      </w:r>
-    </w:p>
-    <w:p>
-      <w:pPr>
-        <w:spacing w:after="0"/>
-        <w:rPr>
-          <w:rFonts w:ascii="Consolas" w:hAnsi="Consolas" w:cs="Consolas"/>
-          <w:color w:val="000000"/>
-          <w:sz w:val="20"/>
-          <w:szCs w:val="20"/>
-        </w:rPr>
-      </w:pPr>
-      <w:r>
-        <w:rPr>
-          <w:rFonts w:ascii="Consolas" w:hAnsi="Consolas" w:cs="Consolas"/>
-          <w:color w:val="000000"/>
-          <w:sz w:val="20"/>
-          <w:szCs w:val="20"/>
-        </w:rPr>
-        <w:t xml:space="preserve">-&gt; </w:t>
-      </w:r>
-      <w:r>
-        <w:rPr>
-          <w:rFonts w:ascii="Consolas" w:hAnsi="Consolas" w:cs="Consolas"/>
-          <w:color w:val="000000"/>
-          <w:sz w:val="20"/>
-          <w:szCs w:val="20"/>
-        </w:rPr>
-        <w:t>C2</w:t>
-      </w:r>
-      <w:r>
-        <w:rPr>
-          <w:rFonts w:ascii="Consolas" w:hAnsi="Consolas" w:cs="Consolas"/>
-          <w:color w:val="000000"/>
-          <w:sz w:val="20"/>
-          <w:szCs w:val="20"/>
-        </w:rPr>
-        <w:t xml:space="preserve"> = 5</w:t>
-      </w:r>
-      <w:r>
-        <w:rPr>
-          <w:rFonts w:ascii="Consolas" w:hAnsi="Consolas" w:cs="Consolas"/>
-          <w:color w:val="000000"/>
-          <w:sz w:val="20"/>
-          <w:szCs w:val="20"/>
-        </w:rPr>
         <w:t xml:space="preserve"> * C1</w:t>
       </w:r>
       <w:r>
@@ -701,114 +539,141 @@
           <w:sz w:val="20"/>
           <w:szCs w:val="20"/>
         </w:rPr>
-        <w:t xml:space="preserve"> / 12</w:t>
-      </w:r>
-    </w:p>
-    <w:p>
-      <w:pPr>
-        <w:spacing w:after="0"/>
-        <w:rPr>
-          <w:rFonts w:ascii="Consolas" w:hAnsi="Consolas" w:cs="Consolas"/>
-          <w:color w:val="000000"/>
-          <w:sz w:val="20"/>
-          <w:szCs w:val="20"/>
-        </w:rPr>
-      </w:pPr>
-    </w:p>
-    <w:p>
-      <w:pPr>
-        <w:spacing w:after="0"/>
-        <w:rPr>
-          <w:rFonts w:ascii="Consolas" w:hAnsi="Consolas" w:cs="Consolas"/>
-          <w:color w:val="000000"/>
-          <w:sz w:val="20"/>
-          <w:szCs w:val="20"/>
-        </w:rPr>
-      </w:pPr>
-    </w:p>
-    <w:p>
-      <w:pPr>
-        <w:spacing w:after="0"/>
-        <w:rPr>
-          <w:rFonts w:ascii="Consolas" w:hAnsi="Consolas" w:cs="Consolas"/>
-          <w:color w:val="000000"/>
-          <w:sz w:val="20"/>
-          <w:szCs w:val="20"/>
-        </w:rPr>
-      </w:pPr>
-      <w:r>
-        <w:rPr>
-          <w:rFonts w:ascii="Consolas" w:hAnsi="Consolas" w:cs="Consolas"/>
-          <w:color w:val="000000"/>
-          <w:sz w:val="20"/>
-          <w:szCs w:val="20"/>
-        </w:rPr>
-        <w:t>0.34*1e6 * 320 / (50*1e6) + 5 * C1</w:t>
-      </w:r>
-      <w:r>
-        <w:rPr>
-          <w:rFonts w:ascii="Consolas" w:hAnsi="Consolas" w:cs="Consolas"/>
-          <w:color w:val="000000"/>
-          <w:sz w:val="20"/>
-          <w:szCs w:val="20"/>
-        </w:rPr>
-        <w:t xml:space="preserve"> </w:t>
-      </w:r>
-      <w:r>
-        <w:rPr>
-          <w:rFonts w:ascii="Consolas" w:hAnsi="Consolas" w:cs="Consolas"/>
-          <w:color w:val="000000"/>
-          <w:sz w:val="20"/>
-          <w:szCs w:val="20"/>
-        </w:rPr>
-        <w:t>* 0.5*1e6 / (</w:t>
-      </w:r>
-      <w:r>
-        <w:rPr>
-          <w:rFonts w:ascii="Consolas" w:hAnsi="Consolas" w:cs="Consolas"/>
-          <w:color w:val="000000"/>
-          <w:sz w:val="20"/>
-          <w:szCs w:val="20"/>
-        </w:rPr>
-        <w:t xml:space="preserve">12 * </w:t>
-      </w:r>
-      <w:r>
-        <w:rPr>
-          <w:rFonts w:ascii="Consolas" w:hAnsi="Consolas" w:cs="Consolas"/>
-          <w:color w:val="000000"/>
-          <w:sz w:val="20"/>
-          <w:szCs w:val="20"/>
-        </w:rPr>
-        <w:t xml:space="preserve">50*1e6) </w:t>
-      </w:r>
-    </w:p>
-    <w:p>
-      <w:pPr>
-        <w:spacing w:after="0"/>
-        <w:rPr>
-          <w:rFonts w:ascii="Consolas" w:hAnsi="Consolas" w:cs="Consolas"/>
-          <w:color w:val="000000"/>
-          <w:sz w:val="20"/>
-          <w:szCs w:val="20"/>
-        </w:rPr>
-      </w:pPr>
-      <w:r>
-        <w:rPr>
-          <w:rFonts w:ascii="Consolas" w:hAnsi="Consolas" w:cs="Consolas"/>
-          <w:color w:val="000000"/>
-          <w:sz w:val="20"/>
-          <w:szCs w:val="20"/>
-        </w:rPr>
-        <w:t>- 0.34*1e6 * C1 / (50*1e6) – 0.02 * C1 – 0.5*1e6 * C1 / (100*1e6) = 0</w:t>
-      </w:r>
-      <w:r>
-        <w:rPr>
-          <w:rFonts w:ascii="Consolas" w:hAnsi="Consolas" w:cs="Consolas"/>
-          <w:color w:val="000000"/>
-          <w:sz w:val="20"/>
-          <w:szCs w:val="20"/>
-        </w:rPr>
-        <w:t xml:space="preserve"> </w:t>
+        <w:t xml:space="preserve"> / 7</w:t>
+      </w:r>
+    </w:p>
+    <w:p>
+      <w:pPr>
+        <w:spacing w:after="0"/>
+        <w:rPr>
+          <w:rFonts w:ascii="Consolas" w:hAnsi="Consolas" w:cs="Consolas"/>
+          <w:color w:val="000000"/>
+          <w:sz w:val="20"/>
+          <w:szCs w:val="20"/>
+        </w:rPr>
+      </w:pPr>
+    </w:p>
+    <w:p>
+      <w:pPr>
+        <w:spacing w:after="0"/>
+        <w:rPr>
+          <w:rFonts w:ascii="Consolas" w:hAnsi="Consolas" w:cs="Consolas"/>
+          <w:color w:val="000000"/>
+          <w:sz w:val="20"/>
+          <w:szCs w:val="20"/>
+        </w:rPr>
+      </w:pPr>
+    </w:p>
+    <w:p>
+      <w:pPr>
+        <w:spacing w:after="0"/>
+        <w:rPr>
+          <w:rFonts w:ascii="Consolas" w:hAnsi="Consolas" w:cs="Consolas"/>
+          <w:color w:val="000000"/>
+          <w:sz w:val="20"/>
+          <w:szCs w:val="20"/>
+        </w:rPr>
+      </w:pPr>
+      <w:r>
+        <w:rPr>
+          <w:rFonts w:ascii="Consolas" w:hAnsi="Consolas" w:cs="Consolas"/>
+          <w:color w:val="000000"/>
+          <w:sz w:val="20"/>
+          <w:szCs w:val="20"/>
+        </w:rPr>
+        <w:t>0.34*1e6 * 320 / (50*1</w:t>
+      </w:r>
+      <w:r>
+        <w:rPr>
+          <w:rFonts w:ascii="Consolas" w:hAnsi="Consolas" w:cs="Consolas"/>
+          <w:color w:val="000000"/>
+          <w:sz w:val="20"/>
+          <w:szCs w:val="20"/>
+        </w:rPr>
+        <w:t xml:space="preserve">e6) + </w:t>
+      </w:r>
+      <w:r>
+        <w:rPr>
+          <w:rFonts w:ascii="Consolas" w:hAnsi="Consolas" w:cs="Consolas"/>
+          <w:color w:val="000000"/>
+          <w:sz w:val="20"/>
+          <w:szCs w:val="20"/>
+        </w:rPr>
+        <w:t>10</w:t>
+      </w:r>
+      <w:r>
+        <w:rPr>
+          <w:rFonts w:ascii="Consolas" w:hAnsi="Consolas" w:cs="Consolas"/>
+          <w:color w:val="000000"/>
+          <w:sz w:val="20"/>
+          <w:szCs w:val="20"/>
+        </w:rPr>
+        <w:t xml:space="preserve"> * C1 * 0.5*1e6 / (</w:t>
+      </w:r>
+      <w:r>
+        <w:rPr>
+          <w:rFonts w:ascii="Consolas" w:hAnsi="Consolas" w:cs="Consolas"/>
+          <w:color w:val="000000"/>
+          <w:sz w:val="20"/>
+          <w:szCs w:val="20"/>
+        </w:rPr>
+        <w:t>7</w:t>
+      </w:r>
+      <w:r>
+        <w:rPr>
+          <w:rFonts w:ascii="Consolas" w:hAnsi="Consolas" w:cs="Consolas"/>
+          <w:color w:val="000000"/>
+          <w:sz w:val="20"/>
+          <w:szCs w:val="20"/>
+        </w:rPr>
+        <w:t xml:space="preserve"> * 10</w:t>
+      </w:r>
+      <w:r>
+        <w:rPr>
+          <w:rFonts w:ascii="Consolas" w:hAnsi="Consolas" w:cs="Consolas"/>
+          <w:color w:val="000000"/>
+          <w:sz w:val="20"/>
+          <w:szCs w:val="20"/>
+        </w:rPr>
+        <w:t xml:space="preserve">0*1e6) </w:t>
+      </w:r>
+    </w:p>
+    <w:p>
+      <w:pPr>
+        <w:spacing w:after="0"/>
+        <w:rPr>
+          <w:rFonts w:ascii="Consolas" w:hAnsi="Consolas" w:cs="Consolas"/>
+          <w:color w:val="000000"/>
+          <w:sz w:val="20"/>
+          <w:szCs w:val="20"/>
+        </w:rPr>
+      </w:pPr>
+      <w:r>
+        <w:rPr>
+          <w:rFonts w:ascii="Consolas" w:hAnsi="Consolas" w:cs="Consolas"/>
+          <w:color w:val="000000"/>
+          <w:sz w:val="20"/>
+          <w:szCs w:val="20"/>
+        </w:rPr>
+        <w:t xml:space="preserve">- 0.34*1e6 * C1 / (50*1e6) </w:t>
+      </w:r>
+      <w:r>
+        <w:rPr>
+          <w:rFonts w:ascii="Consolas" w:hAnsi="Consolas" w:cs="Consolas"/>
+          <w:color w:val="000000"/>
+          <w:sz w:val="20"/>
+          <w:szCs w:val="20"/>
+        </w:rPr>
+        <w:t>– 0.02 * C1 – 0.5*1e6 * C1 / (5</w:t>
+      </w:r>
+      <w:r>
+        <w:rPr>
+          <w:rFonts w:ascii="Consolas" w:hAnsi="Consolas" w:cs="Consolas"/>
+          <w:color w:val="000000"/>
+          <w:sz w:val="20"/>
+          <w:szCs w:val="20"/>
+        </w:rPr>
+        <w:t xml:space="preserve">0*1e6) = 0 </w:t>
       </w:r>
     </w:p>
     <w:p>
@@ -848,47 +713,186 @@
           <w:sz w:val="20"/>
           <w:szCs w:val="20"/>
         </w:rPr>
-        <w:t>78.</w:t>
-      </w:r>
-      <w:r>
-        <w:rPr>
-          <w:rFonts w:ascii="Consolas" w:hAnsi="Consolas" w:cs="Consolas"/>
-          <w:color w:val="000000"/>
-          <w:sz w:val="20"/>
-          <w:szCs w:val="20"/>
-        </w:rPr>
-        <w:t>74</w:t>
-      </w:r>
-      <w:r>
-        <w:rPr>
-          <w:rFonts w:ascii="Consolas" w:hAnsi="Consolas" w:cs="Consolas"/>
-          <w:color w:val="000000"/>
-          <w:sz w:val="20"/>
-          <w:szCs w:val="20"/>
-        </w:rPr>
-        <w:t xml:space="preserve"> -&gt; C2 = </w:t>
-      </w:r>
-      <w:r>
-        <w:rPr>
-          <w:rFonts w:ascii="Consolas" w:hAnsi="Consolas" w:cs="Consolas"/>
-          <w:color w:val="000000"/>
-          <w:sz w:val="20"/>
-          <w:szCs w:val="20"/>
-        </w:rPr>
-        <w:t>32.81</w:t>
-      </w:r>
-    </w:p>
-    <w:p>
-      <w:pPr>
-        <w:rPr>
-          <w:rFonts w:ascii="Consolas" w:hAnsi="Consolas" w:cs="Consolas"/>
-          <w:color w:val="000000"/>
-          <w:sz w:val="20"/>
-          <w:szCs w:val="20"/>
-        </w:rPr>
-      </w:pPr>
+        <w:t>7</w:t>
+      </w:r>
+      <w:r>
+        <w:rPr>
+          <w:rFonts w:ascii="Consolas" w:hAnsi="Consolas" w:cs="Consolas"/>
+          <w:color w:val="000000"/>
+          <w:sz w:val="20"/>
+          <w:szCs w:val="20"/>
+        </w:rPr>
+        <w:t>3</w:t>
+      </w:r>
+      <w:r>
+        <w:rPr>
+          <w:rFonts w:ascii="Consolas" w:hAnsi="Consolas" w:cs="Consolas"/>
+          <w:color w:val="000000"/>
+          <w:sz w:val="20"/>
+          <w:szCs w:val="20"/>
+        </w:rPr>
+        <w:t>.</w:t>
+      </w:r>
+      <w:r>
+        <w:rPr>
+          <w:rFonts w:ascii="Consolas" w:hAnsi="Consolas" w:cs="Consolas"/>
+          <w:color w:val="000000"/>
+          <w:sz w:val="20"/>
+          <w:szCs w:val="20"/>
+        </w:rPr>
+        <w:t>372</w:t>
+      </w:r>
       <w:bookmarkStart w:id="0" w:name="_GoBack"/>
       <w:bookmarkEnd w:id="0"/>
+      <w:r>
+        <w:rPr>
+          <w:rFonts w:ascii="Consolas" w:hAnsi="Consolas" w:cs="Consolas"/>
+          <w:color w:val="000000"/>
+          <w:sz w:val="20"/>
+          <w:szCs w:val="20"/>
+        </w:rPr>
+        <w:t xml:space="preserve"> -&gt; C2 = </w:t>
+      </w:r>
+      <w:r>
+        <w:rPr>
+          <w:rFonts w:ascii="Consolas" w:hAnsi="Consolas" w:cs="Consolas"/>
+          <w:color w:val="000000"/>
+          <w:sz w:val="20"/>
+          <w:szCs w:val="20"/>
+        </w:rPr>
+        <w:t>104.817</w:t>
+      </w:r>
+    </w:p>
+    <w:p>
+      <w:pPr>
+        <w:spacing w:after="0"/>
+        <w:rPr>
+          <w:rFonts w:ascii="Consolas" w:hAnsi="Consolas" w:cs="Consolas"/>
+          <w:color w:val="000000"/>
+          <w:sz w:val="20"/>
+          <w:szCs w:val="20"/>
+        </w:rPr>
+      </w:pPr>
+    </w:p>
+    <w:p>
+      <w:pPr>
+        <w:spacing w:after="0"/>
+        <w:rPr>
+          <w:rFonts w:ascii="Consolas" w:hAnsi="Consolas" w:cs="Consolas"/>
+          <w:color w:val="000000"/>
+          <w:sz w:val="20"/>
+          <w:szCs w:val="20"/>
+        </w:rPr>
+      </w:pPr>
+      <w:hyperlink r:id="rId7" w:history="1">
+        <w:r>
+          <w:rPr>
+            <w:rStyle w:val="Hyperlink"/>
+            <w:rFonts w:ascii="Consolas" w:hAnsi="Consolas" w:cs="Consolas"/>
+            <w:sz w:val="20"/>
+            <w:szCs w:val="20"/>
+          </w:rPr>
+          <w:t>http://www.wolframalpha.com/input/?i=0.5*1e6+*+A1+%2F+%2850*1e6%29+%E2%80%93+0.002+*+A2%E2%80%93+0.5*1e6+*+A2+%2F+%28100*1e6%29+%3D+0+for+A2</w:t>
+        </w:r>
+      </w:hyperlink>
+    </w:p>
+    <w:p>
+      <w:pPr>
+        <w:spacing w:after="0"/>
+        <w:rPr>
+          <w:rFonts w:ascii="Consolas" w:hAnsi="Consolas" w:cs="Consolas"/>
+          <w:color w:val="000000"/>
+          <w:sz w:val="20"/>
+          <w:szCs w:val="20"/>
+        </w:rPr>
+      </w:pPr>
+    </w:p>
+    <w:p>
+      <w:pPr>
+        <w:spacing w:after="0"/>
+        <w:rPr>
+          <w:rFonts w:ascii="Consolas" w:hAnsi="Consolas" w:cs="Consolas"/>
+          <w:color w:val="000000"/>
+          <w:sz w:val="20"/>
+          <w:szCs w:val="20"/>
+        </w:rPr>
+      </w:pPr>
+    </w:p>
+    <w:p>
+      <w:pPr>
+        <w:spacing w:after="0"/>
+        <w:rPr>
+          <w:rFonts w:ascii="Consolas" w:hAnsi="Consolas" w:cs="Consolas"/>
+          <w:color w:val="000000"/>
+          <w:sz w:val="20"/>
+          <w:szCs w:val="20"/>
+        </w:rPr>
+      </w:pPr>
+      <w:hyperlink r:id="rId8" w:history="1">
+        <w:r>
+          <w:rPr>
+            <w:rStyle w:val="Hyperlink"/>
+            <w:rFonts w:ascii="Consolas" w:hAnsi="Consolas" w:cs="Consolas"/>
+            <w:sz w:val="20"/>
+            <w:szCs w:val="20"/>
+          </w:rPr>
+          <w:t>http://www.wolframalpha.com/input/?i=0.34*1e6+*+320+%2F+%2850*1e6%29+%2B+10+*+A1+*+0.5*1e6+%2F+%287+*+100*1e6%29++-+0.34*1e6+*+A1+%2F+%2850*1e6%29+%E2%80%93+0.02+*+A1+%E2%80%93+0.5*1e6+*+A1+%2F+%2850*1e6%29+%3D+0+for+A1</w:t>
+        </w:r>
+      </w:hyperlink>
+    </w:p>
+    <w:p>
+      <w:pPr>
+        <w:spacing w:after="0"/>
+        <w:rPr>
+          <w:rFonts w:ascii="Consolas" w:hAnsi="Consolas" w:cs="Consolas"/>
+          <w:color w:val="000000"/>
+          <w:sz w:val="20"/>
+          <w:szCs w:val="20"/>
+        </w:rPr>
+      </w:pPr>
+    </w:p>
+    <w:p>
+      <w:pPr>
+        <w:spacing w:after="0"/>
+        <w:rPr>
+          <w:rFonts w:ascii="Consolas" w:hAnsi="Consolas" w:cs="Consolas"/>
+          <w:color w:val="000000"/>
+          <w:sz w:val="20"/>
+          <w:szCs w:val="20"/>
+        </w:rPr>
+      </w:pPr>
+      <w:hyperlink r:id="rId9" w:history="1">
+        <w:r>
+          <w:rPr>
+            <w:rStyle w:val="Hyperlink"/>
+            <w:rFonts w:ascii="Consolas" w:hAnsi="Consolas" w:cs="Consolas"/>
+            <w:sz w:val="20"/>
+            <w:szCs w:val="20"/>
+          </w:rPr>
+          <w:t>http://www.wolframalpha.com/input/?i=0.5*1e6+*+38080+%2F+%28519+*+50*1e6%29+%E2%80%93+0.002+*+A%E2%80%93+0.5*1e6+*+A+%2F+%28100*1e6%29+%3D+0+for+A</w:t>
+        </w:r>
+      </w:hyperlink>
+    </w:p>
+    <w:p>
+      <w:pPr>
+        <w:spacing w:after="0"/>
+        <w:rPr>
+          <w:rFonts w:ascii="Consolas" w:hAnsi="Consolas" w:cs="Consolas"/>
+          <w:color w:val="000000"/>
+          <w:sz w:val="20"/>
+          <w:szCs w:val="20"/>
+        </w:rPr>
+      </w:pPr>
+    </w:p>
+    <w:p>
+      <w:pPr>
+        <w:rPr>
+          <w:rFonts w:ascii="Consolas" w:hAnsi="Consolas" w:cs="Consolas"/>
+          <w:color w:val="000000"/>
+          <w:sz w:val="20"/>
+          <w:szCs w:val="20"/>
+        </w:rPr>
+      </w:pPr>
     </w:p>
     <w:p>
       <w:pPr>
@@ -941,7 +945,7 @@
                     <pic:cNvPicPr/>
                   </pic:nvPicPr>
                   <pic:blipFill>
-                    <a:blip r:embed="rId7"/>
+                    <a:blip r:embed="rId10"/>
                     <a:stretch>
                       <a:fillRect/>
                     </a:stretch>
@@ -998,7 +1002,7 @@
                     <pic:cNvPicPr/>
                   </pic:nvPicPr>
                   <pic:blipFill>
-                    <a:blip r:embed="rId8"/>
+                    <a:blip r:embed="rId11"/>
                     <a:stretch>
                       <a:fillRect/>
                     </a:stretch>
@@ -1020,8 +1024,8 @@
       </w:r>
     </w:p>
     <w:sectPr>
-      <w:headerReference w:type="default" r:id="rId9"/>
-      <w:footerReference w:type="default" r:id="rId10"/>
+      <w:headerReference w:type="default" r:id="rId12"/>
+      <w:footerReference w:type="default" r:id="rId13"/>
       <w:pgSz w:w="11906" w:h="16838"/>
       <w:pgMar w:top="720" w:right="720" w:bottom="720" w:left="720" w:header="708" w:footer="708" w:gutter="0"/>
       <w:cols w:space="708"/>
@@ -1087,7 +1091,7 @@
             <w:noProof/>
             <w:lang w:val="de-DE"/>
           </w:rPr>
-          <w:t>1</w:t>
+          <w:t>2</w:t>
         </w:r>
         <w:r>
           <w:fldChar w:fldCharType="end"/>
@@ -2092,6 +2096,17 @@
       <w:contextualSpacing/>
     </w:pPr>
   </w:style>
+  <w:style w:type="character" w:styleId="Hyperlink">
+    <w:name w:val="Hyperlink"/>
+    <w:basedOn w:val="Absatz-Standardschriftart"/>
+    <w:uiPriority w:val="99"/>
+    <w:unhideWhenUsed/>
+    <w:rsid w:val="000B0270"/>
+    <w:rPr>
+      <w:color w:val="0563C1" w:themeColor="hyperlink"/>
+      <w:u w:val="single"/>
+    </w:rPr>
+  </w:style>
 </w:styles>
 </file>
 

</xml_diff>

<commit_message>
Updated usage of the volume.
</commit_message>
<xml_diff>
--- a/Tasks/Task1/Documentation/Aufgabe1.docx
+++ b/Tasks/Task1/Documentation/Aufgabe1.docx
@@ -225,16 +225,16 @@
           <w:sz w:val="20"/>
           <w:szCs w:val="20"/>
         </w:rPr>
-        <w:t>10</w:t>
-      </w:r>
-      <w:r>
-        <w:rPr>
-          <w:rFonts w:ascii="Consolas" w:hAnsi="Consolas" w:cs="Consolas"/>
-          <w:color w:val="000000"/>
-          <w:sz w:val="20"/>
-          <w:szCs w:val="20"/>
-        </w:rPr>
-        <w:t>0*1e6</w:t>
+        <w:t>50</w:t>
+      </w:r>
+      <w:r>
+        <w:rPr>
+          <w:rFonts w:ascii="Consolas" w:hAnsi="Consolas" w:cs="Consolas"/>
+          <w:color w:val="000000"/>
+          <w:sz w:val="20"/>
+          <w:szCs w:val="20"/>
+        </w:rPr>
+        <w:t>*1e6</w:t>
       </w:r>
       <w:r>
         <w:rPr>
@@ -393,6 +393,134 @@
           <w:sz w:val="20"/>
           <w:szCs w:val="20"/>
         </w:rPr>
+        <w:t>100</w:t>
+      </w:r>
+      <w:r>
+        <w:rPr>
+          <w:rFonts w:ascii="Consolas" w:hAnsi="Consolas" w:cs="Consolas"/>
+          <w:color w:val="000000"/>
+          <w:sz w:val="20"/>
+          <w:szCs w:val="20"/>
+        </w:rPr>
+        <w:t>*1e6</w:t>
+      </w:r>
+      <w:r>
+        <w:rPr>
+          <w:rFonts w:ascii="Consolas" w:hAnsi="Consolas" w:cs="Consolas"/>
+          <w:color w:val="000000"/>
+          <w:sz w:val="20"/>
+          <w:szCs w:val="20"/>
+        </w:rPr>
+        <w:t>)</w:t>
+      </w:r>
+      <w:r>
+        <w:rPr>
+          <w:rFonts w:ascii="Consolas" w:hAnsi="Consolas" w:cs="Consolas"/>
+          <w:color w:val="000000"/>
+          <w:sz w:val="20"/>
+          <w:szCs w:val="20"/>
+        </w:rPr>
+        <w:t xml:space="preserve"> – 0.002 * C2 – 0.5*1e6 * C2 / </w:t>
+      </w:r>
+      <w:r>
+        <w:rPr>
+          <w:rFonts w:ascii="Consolas" w:hAnsi="Consolas" w:cs="Consolas"/>
+          <w:color w:val="000000"/>
+          <w:sz w:val="20"/>
+          <w:szCs w:val="20"/>
+        </w:rPr>
+        <w:t>(</w:t>
+      </w:r>
+      <w:r>
+        <w:rPr>
+          <w:rFonts w:ascii="Consolas" w:hAnsi="Consolas" w:cs="Consolas"/>
+          <w:color w:val="000000"/>
+          <w:sz w:val="20"/>
+          <w:szCs w:val="20"/>
+        </w:rPr>
+        <w:t>100</w:t>
+      </w:r>
+      <w:r>
+        <w:rPr>
+          <w:rFonts w:ascii="Consolas" w:hAnsi="Consolas" w:cs="Consolas"/>
+          <w:color w:val="000000"/>
+          <w:sz w:val="20"/>
+          <w:szCs w:val="20"/>
+        </w:rPr>
+        <w:t>*1e6</w:t>
+      </w:r>
+      <w:r>
+        <w:rPr>
+          <w:rFonts w:ascii="Consolas" w:hAnsi="Consolas" w:cs="Consolas"/>
+          <w:color w:val="000000"/>
+          <w:sz w:val="20"/>
+          <w:szCs w:val="20"/>
+        </w:rPr>
+        <w:t>)</w:t>
+      </w:r>
+      <w:r>
+        <w:rPr>
+          <w:rFonts w:ascii="Consolas" w:hAnsi="Consolas" w:cs="Consolas"/>
+          <w:color w:val="000000"/>
+          <w:sz w:val="20"/>
+          <w:szCs w:val="20"/>
+        </w:rPr>
+        <w:t xml:space="preserve"> = 0</w:t>
+      </w:r>
+      <w:r>
+        <w:rPr>
+          <w:rFonts w:ascii="Consolas" w:hAnsi="Consolas" w:cs="Consolas"/>
+          <w:color w:val="000000"/>
+          <w:sz w:val="20"/>
+          <w:szCs w:val="20"/>
+        </w:rPr>
+        <w:tab/>
+      </w:r>
+    </w:p>
+    <w:p>
+      <w:pPr>
+        <w:spacing w:after="0"/>
+        <w:rPr>
+          <w:rFonts w:ascii="Consolas" w:hAnsi="Consolas" w:cs="Consolas"/>
+          <w:color w:val="000000"/>
+          <w:sz w:val="20"/>
+          <w:szCs w:val="20"/>
+        </w:rPr>
+      </w:pPr>
+      <w:r>
+        <w:rPr>
+          <w:rFonts w:ascii="Consolas" w:hAnsi="Consolas" w:cs="Consolas"/>
+          <w:color w:val="000000"/>
+          <w:sz w:val="20"/>
+          <w:szCs w:val="20"/>
+        </w:rPr>
+        <w:t xml:space="preserve">-&gt; </w:t>
+      </w:r>
+      <w:r>
+        <w:rPr>
+          <w:rFonts w:ascii="Consolas" w:hAnsi="Consolas" w:cs="Consolas"/>
+          <w:color w:val="000000"/>
+          <w:sz w:val="20"/>
+          <w:szCs w:val="20"/>
+        </w:rPr>
+        <w:t>C2</w:t>
+      </w:r>
+      <w:r>
+        <w:rPr>
+          <w:rFonts w:ascii="Consolas" w:hAnsi="Consolas" w:cs="Consolas"/>
+          <w:color w:val="000000"/>
+          <w:sz w:val="20"/>
+          <w:szCs w:val="20"/>
+        </w:rPr>
+        <w:t xml:space="preserve"> = </w:t>
+      </w:r>
+      <w:r>
+        <w:rPr>
+          <w:rFonts w:ascii="Consolas" w:hAnsi="Consolas" w:cs="Consolas"/>
+          <w:color w:val="000000"/>
+          <w:sz w:val="20"/>
+          <w:szCs w:val="20"/>
+        </w:rPr>
         <w:t>5</w:t>
       </w:r>
       <w:r>
@@ -402,134 +530,6 @@
           <w:sz w:val="20"/>
           <w:szCs w:val="20"/>
         </w:rPr>
-        <w:t>0*1e6</w:t>
-      </w:r>
-      <w:r>
-        <w:rPr>
-          <w:rFonts w:ascii="Consolas" w:hAnsi="Consolas" w:cs="Consolas"/>
-          <w:color w:val="000000"/>
-          <w:sz w:val="20"/>
-          <w:szCs w:val="20"/>
-        </w:rPr>
-        <w:t>)</w:t>
-      </w:r>
-      <w:r>
-        <w:rPr>
-          <w:rFonts w:ascii="Consolas" w:hAnsi="Consolas" w:cs="Consolas"/>
-          <w:color w:val="000000"/>
-          <w:sz w:val="20"/>
-          <w:szCs w:val="20"/>
-        </w:rPr>
-        <w:t xml:space="preserve"> – 0.002 * C2 – 0.5*1e6 * C2 / </w:t>
-      </w:r>
-      <w:r>
-        <w:rPr>
-          <w:rFonts w:ascii="Consolas" w:hAnsi="Consolas" w:cs="Consolas"/>
-          <w:color w:val="000000"/>
-          <w:sz w:val="20"/>
-          <w:szCs w:val="20"/>
-        </w:rPr>
-        <w:t>(</w:t>
-      </w:r>
-      <w:r>
-        <w:rPr>
-          <w:rFonts w:ascii="Consolas" w:hAnsi="Consolas" w:cs="Consolas"/>
-          <w:color w:val="000000"/>
-          <w:sz w:val="20"/>
-          <w:szCs w:val="20"/>
-        </w:rPr>
-        <w:t>100</w:t>
-      </w:r>
-      <w:r>
-        <w:rPr>
-          <w:rFonts w:ascii="Consolas" w:hAnsi="Consolas" w:cs="Consolas"/>
-          <w:color w:val="000000"/>
-          <w:sz w:val="20"/>
-          <w:szCs w:val="20"/>
-        </w:rPr>
-        <w:t>*1e6</w:t>
-      </w:r>
-      <w:r>
-        <w:rPr>
-          <w:rFonts w:ascii="Consolas" w:hAnsi="Consolas" w:cs="Consolas"/>
-          <w:color w:val="000000"/>
-          <w:sz w:val="20"/>
-          <w:szCs w:val="20"/>
-        </w:rPr>
-        <w:t>)</w:t>
-      </w:r>
-      <w:r>
-        <w:rPr>
-          <w:rFonts w:ascii="Consolas" w:hAnsi="Consolas" w:cs="Consolas"/>
-          <w:color w:val="000000"/>
-          <w:sz w:val="20"/>
-          <w:szCs w:val="20"/>
-        </w:rPr>
-        <w:t xml:space="preserve"> = 0</w:t>
-      </w:r>
-      <w:r>
-        <w:rPr>
-          <w:rFonts w:ascii="Consolas" w:hAnsi="Consolas" w:cs="Consolas"/>
-          <w:color w:val="000000"/>
-          <w:sz w:val="20"/>
-          <w:szCs w:val="20"/>
-        </w:rPr>
-        <w:tab/>
-      </w:r>
-    </w:p>
-    <w:p>
-      <w:pPr>
-        <w:spacing w:after="0"/>
-        <w:rPr>
-          <w:rFonts w:ascii="Consolas" w:hAnsi="Consolas" w:cs="Consolas"/>
-          <w:color w:val="000000"/>
-          <w:sz w:val="20"/>
-          <w:szCs w:val="20"/>
-        </w:rPr>
-      </w:pPr>
-      <w:r>
-        <w:rPr>
-          <w:rFonts w:ascii="Consolas" w:hAnsi="Consolas" w:cs="Consolas"/>
-          <w:color w:val="000000"/>
-          <w:sz w:val="20"/>
-          <w:szCs w:val="20"/>
-        </w:rPr>
-        <w:t xml:space="preserve">-&gt; </w:t>
-      </w:r>
-      <w:r>
-        <w:rPr>
-          <w:rFonts w:ascii="Consolas" w:hAnsi="Consolas" w:cs="Consolas"/>
-          <w:color w:val="000000"/>
-          <w:sz w:val="20"/>
-          <w:szCs w:val="20"/>
-        </w:rPr>
-        <w:t>C2</w:t>
-      </w:r>
-      <w:r>
-        <w:rPr>
-          <w:rFonts w:ascii="Consolas" w:hAnsi="Consolas" w:cs="Consolas"/>
-          <w:color w:val="000000"/>
-          <w:sz w:val="20"/>
-          <w:szCs w:val="20"/>
-        </w:rPr>
-        <w:t xml:space="preserve"> = </w:t>
-      </w:r>
-      <w:r>
-        <w:rPr>
-          <w:rFonts w:ascii="Consolas" w:hAnsi="Consolas" w:cs="Consolas"/>
-          <w:color w:val="000000"/>
-          <w:sz w:val="20"/>
-          <w:szCs w:val="20"/>
-        </w:rPr>
-        <w:t>10</w:t>
-      </w:r>
-      <w:r>
-        <w:rPr>
-          <w:rFonts w:ascii="Consolas" w:hAnsi="Consolas" w:cs="Consolas"/>
-          <w:color w:val="000000"/>
-          <w:sz w:val="20"/>
-          <w:szCs w:val="20"/>
-        </w:rPr>
         <w:t xml:space="preserve"> * C1</w:t>
       </w:r>
       <w:r>
@@ -599,7 +599,7 @@
           <w:sz w:val="20"/>
           <w:szCs w:val="20"/>
         </w:rPr>
-        <w:t>10</w:t>
+        <w:t>5</w:t>
       </w:r>
       <w:r>
         <w:rPr>
@@ -626,16 +626,25 @@
           <w:sz w:val="20"/>
           <w:szCs w:val="20"/>
         </w:rPr>
-        <w:t xml:space="preserve"> * 10</w:t>
-      </w:r>
-      <w:r>
-        <w:rPr>
-          <w:rFonts w:ascii="Consolas" w:hAnsi="Consolas" w:cs="Consolas"/>
-          <w:color w:val="000000"/>
-          <w:sz w:val="20"/>
-          <w:szCs w:val="20"/>
-        </w:rPr>
-        <w:t xml:space="preserve">0*1e6) </w:t>
+        <w:t xml:space="preserve"> * </w:t>
+      </w:r>
+      <w:r>
+        <w:rPr>
+          <w:rFonts w:ascii="Consolas" w:hAnsi="Consolas" w:cs="Consolas"/>
+          <w:color w:val="000000"/>
+          <w:sz w:val="20"/>
+          <w:szCs w:val="20"/>
+        </w:rPr>
+        <w:t>50</w:t>
+      </w:r>
+      <w:r>
+        <w:rPr>
+          <w:rFonts w:ascii="Consolas" w:hAnsi="Consolas" w:cs="Consolas"/>
+          <w:color w:val="000000"/>
+          <w:sz w:val="20"/>
+          <w:szCs w:val="20"/>
+        </w:rPr>
+        <w:t xml:space="preserve">*1e6) </w:t>
       </w:r>
     </w:p>
     <w:p>
@@ -695,14 +704,16 @@
           <w:color w:val="000000"/>
           <w:sz w:val="20"/>
           <w:szCs w:val="20"/>
-        </w:rPr>
-      </w:pPr>
-      <w:r>
-        <w:rPr>
-          <w:rFonts w:ascii="Consolas" w:hAnsi="Consolas" w:cs="Consolas"/>
-          <w:color w:val="000000"/>
-          <w:sz w:val="20"/>
-          <w:szCs w:val="20"/>
+          <w:u w:val="single"/>
+        </w:rPr>
+      </w:pPr>
+      <w:r>
+        <w:rPr>
+          <w:rFonts w:ascii="Consolas" w:hAnsi="Consolas" w:cs="Consolas"/>
+          <w:color w:val="000000"/>
+          <w:sz w:val="20"/>
+          <w:szCs w:val="20"/>
+          <w:u w:val="single"/>
         </w:rPr>
         <w:t xml:space="preserve">-&gt; C1 = </w:t>
       </w:r>
@@ -712,6 +723,7 @@
           <w:color w:val="000000"/>
           <w:sz w:val="20"/>
           <w:szCs w:val="20"/>
+          <w:u w:val="single"/>
         </w:rPr>
         <w:t>7</w:t>
       </w:r>
@@ -721,6 +733,7 @@
           <w:color w:val="000000"/>
           <w:sz w:val="20"/>
           <w:szCs w:val="20"/>
+          <w:u w:val="single"/>
         </w:rPr>
         <w:t>3</w:t>
       </w:r>
@@ -730,6 +743,7 @@
           <w:color w:val="000000"/>
           <w:sz w:val="20"/>
           <w:szCs w:val="20"/>
+          <w:u w:val="single"/>
         </w:rPr>
         <w:t>.</w:t>
       </w:r>
@@ -739,17 +753,17 @@
           <w:color w:val="000000"/>
           <w:sz w:val="20"/>
           <w:szCs w:val="20"/>
+          <w:u w:val="single"/>
         </w:rPr>
         <w:t>372</w:t>
       </w:r>
-      <w:bookmarkStart w:id="0" w:name="_GoBack"/>
-      <w:bookmarkEnd w:id="0"/>
-      <w:r>
-        <w:rPr>
-          <w:rFonts w:ascii="Consolas" w:hAnsi="Consolas" w:cs="Consolas"/>
-          <w:color w:val="000000"/>
-          <w:sz w:val="20"/>
-          <w:szCs w:val="20"/>
+      <w:r>
+        <w:rPr>
+          <w:rFonts w:ascii="Consolas" w:hAnsi="Consolas" w:cs="Consolas"/>
+          <w:color w:val="000000"/>
+          <w:sz w:val="20"/>
+          <w:szCs w:val="20"/>
+          <w:u w:val="single"/>
         </w:rPr>
         <w:t xml:space="preserve"> -&gt; C2 = </w:t>
       </w:r>
@@ -759,8 +773,9 @@
           <w:color w:val="000000"/>
           <w:sz w:val="20"/>
           <w:szCs w:val="20"/>
-        </w:rPr>
-        <w:t>104.817</w:t>
+          <w:u w:val="single"/>
+        </w:rPr>
+        <w:t>52.409</w:t>
       </w:r>
     </w:p>
     <w:p>
@@ -788,24 +803,13 @@
         <w:r>
           <w:rPr>
             <w:rStyle w:val="Hyperlink"/>
-            <w:rFonts w:ascii="Consolas" w:hAnsi="Consolas" w:cs="Consolas"/>
-            <w:sz w:val="20"/>
-            <w:szCs w:val="20"/>
           </w:rPr>
-          <w:t>http://www.wolframalpha.com/input/?i=0.5*1e6+*+A1+%2F+%2850*1e6%29+%E2%80%93+0.002+*+A2%E2%80%93+0.5*1e6+*+A2+%2F+%28100*1e6%29+%3D+0+for+A2</w:t>
+          <w:t>http://www.wolframalpha.com/input/?i=0.5*1e6+*+A1+%2F+%28100*1e6%29+%E2%80%93+0.002+*+A2%E2%80%93+0.5*1e6+*+A2+%2F+%28100*1e6%29+%3D+0+for+A2</w:t>
         </w:r>
       </w:hyperlink>
-    </w:p>
-    <w:p>
-      <w:pPr>
-        <w:spacing w:after="0"/>
-        <w:rPr>
-          <w:rFonts w:ascii="Consolas" w:hAnsi="Consolas" w:cs="Consolas"/>
-          <w:color w:val="000000"/>
-          <w:sz w:val="20"/>
-          <w:szCs w:val="20"/>
-        </w:rPr>
-      </w:pPr>
+      <w:r>
+        <w:t xml:space="preserve"> </w:t>
+      </w:r>
     </w:p>
     <w:p>
       <w:pPr>
@@ -832,17 +836,18 @@
         <w:r>
           <w:rPr>
             <w:rStyle w:val="Hyperlink"/>
-            <w:rFonts w:ascii="Consolas" w:hAnsi="Consolas" w:cs="Consolas"/>
-            <w:sz w:val="20"/>
-            <w:szCs w:val="20"/>
           </w:rPr>
-          <w:t>http://www.wolframalpha.com/input/?i=0.34*1e6+*+320+%2F+%2850*1e6%29+%2B+10+*+A1+*+0.5*1e6+%2F+%287+*+100*1e6%29++-+0.34*1e6+*+A1+%2F+%2850*1e6%29+%E2%80%93+0.02+*+A1+%E2%80%93+0.5*1e6+*+A1+%2F+%2850*1e6%29+%3D+0+for+A1</w:t>
+          <w:t>http://www.wolframalpha.com/input/?i=0.34*1e6+*+320+%2F+%2850*1e6%29+%2B+5+*+A1+*+0.5*1e6+%2F+%287+*+50*1e6%29++-+0.34*1e6+*+A1+%2F+%2850*1e6%29+%E2%80%93+0.02+*+A1+%E2%80%93+0.5*1e6+*+A1+%2F+%2850*1e6%29+%3D+0+for+A1</w:t>
         </w:r>
       </w:hyperlink>
-    </w:p>
-    <w:p>
-      <w:pPr>
-        <w:spacing w:after="0"/>
+      <w:r>
+        <w:t xml:space="preserve"> </w:t>
+      </w:r>
+    </w:p>
+    <w:p>
+      <w:pPr>
+        <w:spacing w:after="0"/>
+        <w:ind w:firstLine="708"/>
         <w:rPr>
           <w:rFonts w:ascii="Consolas" w:hAnsi="Consolas" w:cs="Consolas"/>
           <w:color w:val="000000"/>
@@ -893,36 +898,6 @@
           <w:szCs w:val="20"/>
         </w:rPr>
       </w:pPr>
-    </w:p>
-    <w:p>
-      <w:pPr>
-        <w:rPr>
-          <w:rFonts w:ascii="Consolas" w:hAnsi="Consolas" w:cs="Consolas"/>
-          <w:color w:val="000000"/>
-          <w:sz w:val="20"/>
-          <w:szCs w:val="20"/>
-        </w:rPr>
-      </w:pPr>
-      <w:r>
-        <w:rPr>
-          <w:rFonts w:ascii="Consolas" w:hAnsi="Consolas" w:cs="Consolas"/>
-          <w:color w:val="000000"/>
-          <w:sz w:val="20"/>
-          <w:szCs w:val="20"/>
-        </w:rPr>
-        <w:br w:type="page"/>
-      </w:r>
-    </w:p>
-    <w:p>
-      <w:pPr>
-        <w:spacing w:after="0"/>
-        <w:rPr>
-          <w:rFonts w:ascii="Consolas" w:hAnsi="Consolas" w:cs="Consolas"/>
-          <w:color w:val="000000"/>
-          <w:sz w:val="20"/>
-          <w:szCs w:val="20"/>
-        </w:rPr>
-      </w:pPr>
       <w:r>
         <w:rPr>
           <w:noProof/>
@@ -930,10 +905,10 @@
         </w:rPr>
         <w:lastRenderedPageBreak/>
         <w:drawing>
-          <wp:inline distT="0" distB="0" distL="0" distR="0" wp14:anchorId="4C697EF4" wp14:editId="0638349B">
-            <wp:extent cx="6324600" cy="3590925"/>
-            <wp:effectExtent l="0" t="0" r="0" b="9525"/>
-            <wp:docPr id="1" name="Grafik 1"/>
+          <wp:inline distT="0" distB="0" distL="0" distR="0" wp14:anchorId="354053A8" wp14:editId="45AC0657">
+            <wp:extent cx="6645910" cy="4038600"/>
+            <wp:effectExtent l="0" t="0" r="2540" b="0"/>
+            <wp:docPr id="3" name="Grafik 3"/>
             <wp:cNvGraphicFramePr>
               <a:graphicFrameLocks xmlns:a="http://schemas.openxmlformats.org/drawingml/2006/main" noChangeAspect="1"/>
             </wp:cNvGraphicFramePr>
@@ -953,7 +928,7 @@
                   <pic:spPr>
                     <a:xfrm>
                       <a:off x="0" y="0"/>
-                      <a:ext cx="6324600" cy="3590925"/>
+                      <a:ext cx="6645910" cy="4038600"/>
                     </a:xfrm>
                     <a:prstGeom prst="rect">
                       <a:avLst/>
@@ -965,32 +940,49 @@
           </wp:inline>
         </w:drawing>
       </w:r>
-    </w:p>
-    <w:p>
-      <w:pPr>
-        <w:spacing w:after="0"/>
-        <w:rPr>
-          <w:rFonts w:ascii="Consolas" w:hAnsi="Consolas" w:cs="Consolas"/>
-          <w:color w:val="000000"/>
-          <w:sz w:val="20"/>
-          <w:szCs w:val="20"/>
-        </w:rPr>
-      </w:pPr>
-    </w:p>
-    <w:p>
-      <w:pPr>
-        <w:spacing w:after="0"/>
+      <w:bookmarkStart w:id="0" w:name="_GoBack"/>
+      <w:bookmarkEnd w:id="0"/>
+    </w:p>
+    <w:p>
+      <w:pPr>
+        <w:rPr>
+          <w:rFonts w:ascii="Consolas" w:hAnsi="Consolas" w:cs="Consolas"/>
+          <w:color w:val="000000"/>
+          <w:sz w:val="20"/>
+          <w:szCs w:val="20"/>
+        </w:rPr>
+      </w:pPr>
+      <w:r>
+        <w:rPr>
+          <w:rFonts w:ascii="Consolas" w:hAnsi="Consolas" w:cs="Consolas"/>
+          <w:color w:val="000000"/>
+          <w:sz w:val="20"/>
+          <w:szCs w:val="20"/>
+        </w:rPr>
+        <w:br w:type="page"/>
+      </w:r>
+    </w:p>
+    <w:p>
+      <w:pPr>
+        <w:spacing w:after="0"/>
+        <w:rPr>
+          <w:rFonts w:ascii="Consolas" w:hAnsi="Consolas" w:cs="Consolas"/>
+          <w:color w:val="000000"/>
+          <w:sz w:val="20"/>
+          <w:szCs w:val="20"/>
+        </w:rPr>
       </w:pPr>
       <w:r>
         <w:rPr>
           <w:noProof/>
           <w:lang w:eastAsia="de-AT"/>
         </w:rPr>
+        <w:lastRenderedPageBreak/>
         <w:drawing>
-          <wp:inline distT="0" distB="0" distL="0" distR="0" wp14:anchorId="68981764" wp14:editId="2CF36FC3">
-            <wp:extent cx="6496050" cy="4286250"/>
-            <wp:effectExtent l="0" t="0" r="0" b="0"/>
-            <wp:docPr id="6" name="Grafik 6"/>
+          <wp:inline distT="0" distB="0" distL="0" distR="0" wp14:anchorId="4C697EF4" wp14:editId="0638349B">
+            <wp:extent cx="6324600" cy="3590925"/>
+            <wp:effectExtent l="0" t="0" r="0" b="9525"/>
+            <wp:docPr id="1" name="Grafik 1"/>
             <wp:cNvGraphicFramePr>
               <a:graphicFrameLocks xmlns:a="http://schemas.openxmlformats.org/drawingml/2006/main" noChangeAspect="1"/>
             </wp:cNvGraphicFramePr>
@@ -1010,6 +1002,63 @@
                   <pic:spPr>
                     <a:xfrm>
                       <a:off x="0" y="0"/>
+                      <a:ext cx="6324600" cy="3590925"/>
+                    </a:xfrm>
+                    <a:prstGeom prst="rect">
+                      <a:avLst/>
+                    </a:prstGeom>
+                  </pic:spPr>
+                </pic:pic>
+              </a:graphicData>
+            </a:graphic>
+          </wp:inline>
+        </w:drawing>
+      </w:r>
+    </w:p>
+    <w:p>
+      <w:pPr>
+        <w:spacing w:after="0"/>
+        <w:rPr>
+          <w:rFonts w:ascii="Consolas" w:hAnsi="Consolas" w:cs="Consolas"/>
+          <w:color w:val="000000"/>
+          <w:sz w:val="20"/>
+          <w:szCs w:val="20"/>
+        </w:rPr>
+      </w:pPr>
+    </w:p>
+    <w:p>
+      <w:pPr>
+        <w:spacing w:after="0"/>
+      </w:pPr>
+      <w:r>
+        <w:rPr>
+          <w:noProof/>
+          <w:lang w:eastAsia="de-AT"/>
+        </w:rPr>
+        <w:drawing>
+          <wp:inline distT="0" distB="0" distL="0" distR="0" wp14:anchorId="68981764" wp14:editId="2CF36FC3">
+            <wp:extent cx="6496050" cy="4286250"/>
+            <wp:effectExtent l="0" t="0" r="0" b="0"/>
+            <wp:docPr id="6" name="Grafik 6"/>
+            <wp:cNvGraphicFramePr>
+              <a:graphicFrameLocks xmlns:a="http://schemas.openxmlformats.org/drawingml/2006/main" noChangeAspect="1"/>
+            </wp:cNvGraphicFramePr>
+            <a:graphic xmlns:a="http://schemas.openxmlformats.org/drawingml/2006/main">
+              <a:graphicData uri="http://schemas.openxmlformats.org/drawingml/2006/picture">
+                <pic:pic xmlns:pic="http://schemas.openxmlformats.org/drawingml/2006/picture">
+                  <pic:nvPicPr>
+                    <pic:cNvPr id="1" name=""/>
+                    <pic:cNvPicPr/>
+                  </pic:nvPicPr>
+                  <pic:blipFill>
+                    <a:blip r:embed="rId12"/>
+                    <a:stretch>
+                      <a:fillRect/>
+                    </a:stretch>
+                  </pic:blipFill>
+                  <pic:spPr>
+                    <a:xfrm>
+                      <a:off x="0" y="0"/>
                       <a:ext cx="6496050" cy="4286250"/>
                     </a:xfrm>
                     <a:prstGeom prst="rect">
@@ -1024,8 +1073,8 @@
       </w:r>
     </w:p>
     <w:sectPr>
-      <w:headerReference w:type="default" r:id="rId12"/>
-      <w:footerReference w:type="default" r:id="rId13"/>
+      <w:headerReference w:type="default" r:id="rId13"/>
+      <w:footerReference w:type="default" r:id="rId14"/>
       <w:pgSz w:w="11906" w:h="16838"/>
       <w:pgMar w:top="720" w:right="720" w:bottom="720" w:left="720" w:header="708" w:footer="708" w:gutter="0"/>
       <w:cols w:space="708"/>
@@ -2107,6 +2156,18 @@
       <w:u w:val="single"/>
     </w:rPr>
   </w:style>
+  <w:style w:type="character" w:styleId="BesuchterHyperlink">
+    <w:name w:val="FollowedHyperlink"/>
+    <w:basedOn w:val="Absatz-Standardschriftart"/>
+    <w:uiPriority w:val="99"/>
+    <w:semiHidden/>
+    <w:unhideWhenUsed/>
+    <w:rsid w:val="003044A1"/>
+    <w:rPr>
+      <w:color w:val="954F72" w:themeColor="followedHyperlink"/>
+      <w:u w:val="single"/>
+    </w:rPr>
+  </w:style>
 </w:styles>
 </file>
 

</xml_diff>

<commit_message>
update Model Task1 c
</commit_message>
<xml_diff>
--- a/Tasks/Task1/Documentation/Aufgabe1.docx
+++ b/Tasks/Task1/Documentation/Aufgabe1.docx
@@ -940,141 +940,47 @@
           </wp:inline>
         </w:drawing>
       </w:r>
+    </w:p>
+    <w:p>
+      <w:pPr>
+        <w:rPr>
+          <w:rFonts w:ascii="Consolas" w:hAnsi="Consolas" w:cs="Consolas"/>
+          <w:color w:val="000000"/>
+          <w:sz w:val="20"/>
+          <w:szCs w:val="20"/>
+        </w:rPr>
+      </w:pPr>
+      <w:r>
+        <w:rPr>
+          <w:rFonts w:ascii="Consolas" w:hAnsi="Consolas" w:cs="Consolas"/>
+          <w:color w:val="000000"/>
+          <w:sz w:val="20"/>
+          <w:szCs w:val="20"/>
+        </w:rPr>
+        <w:br w:type="page"/>
+      </w:r>
       <w:bookmarkStart w:id="0" w:name="_GoBack"/>
       <w:bookmarkEnd w:id="0"/>
     </w:p>
     <w:p>
       <w:pPr>
-        <w:rPr>
-          <w:rFonts w:ascii="Consolas" w:hAnsi="Consolas" w:cs="Consolas"/>
-          <w:color w:val="000000"/>
-          <w:sz w:val="20"/>
-          <w:szCs w:val="20"/>
-        </w:rPr>
-      </w:pPr>
-      <w:r>
-        <w:rPr>
-          <w:rFonts w:ascii="Consolas" w:hAnsi="Consolas" w:cs="Consolas"/>
-          <w:color w:val="000000"/>
-          <w:sz w:val="20"/>
-          <w:szCs w:val="20"/>
-        </w:rPr>
-        <w:br w:type="page"/>
-      </w:r>
-    </w:p>
-    <w:p>
-      <w:pPr>
-        <w:spacing w:after="0"/>
-        <w:rPr>
-          <w:rFonts w:ascii="Consolas" w:hAnsi="Consolas" w:cs="Consolas"/>
-          <w:color w:val="000000"/>
-          <w:sz w:val="20"/>
-          <w:szCs w:val="20"/>
-        </w:rPr>
-      </w:pPr>
-      <w:r>
-        <w:rPr>
-          <w:noProof/>
-          <w:lang w:eastAsia="de-AT"/>
-        </w:rPr>
-        <w:lastRenderedPageBreak/>
-        <w:drawing>
-          <wp:inline distT="0" distB="0" distL="0" distR="0" wp14:anchorId="4C697EF4" wp14:editId="0638349B">
-            <wp:extent cx="6324600" cy="3590925"/>
-            <wp:effectExtent l="0" t="0" r="0" b="9525"/>
-            <wp:docPr id="1" name="Grafik 1"/>
-            <wp:cNvGraphicFramePr>
-              <a:graphicFrameLocks xmlns:a="http://schemas.openxmlformats.org/drawingml/2006/main" noChangeAspect="1"/>
-            </wp:cNvGraphicFramePr>
-            <a:graphic xmlns:a="http://schemas.openxmlformats.org/drawingml/2006/main">
-              <a:graphicData uri="http://schemas.openxmlformats.org/drawingml/2006/picture">
-                <pic:pic xmlns:pic="http://schemas.openxmlformats.org/drawingml/2006/picture">
-                  <pic:nvPicPr>
-                    <pic:cNvPr id="1" name=""/>
-                    <pic:cNvPicPr/>
-                  </pic:nvPicPr>
-                  <pic:blipFill>
-                    <a:blip r:embed="rId11"/>
-                    <a:stretch>
-                      <a:fillRect/>
-                    </a:stretch>
-                  </pic:blipFill>
-                  <pic:spPr>
-                    <a:xfrm>
-                      <a:off x="0" y="0"/>
-                      <a:ext cx="6324600" cy="3590925"/>
-                    </a:xfrm>
-                    <a:prstGeom prst="rect">
-                      <a:avLst/>
-                    </a:prstGeom>
-                  </pic:spPr>
-                </pic:pic>
-              </a:graphicData>
-            </a:graphic>
-          </wp:inline>
-        </w:drawing>
-      </w:r>
-    </w:p>
-    <w:p>
-      <w:pPr>
-        <w:spacing w:after="0"/>
-        <w:rPr>
-          <w:rFonts w:ascii="Consolas" w:hAnsi="Consolas" w:cs="Consolas"/>
-          <w:color w:val="000000"/>
-          <w:sz w:val="20"/>
-          <w:szCs w:val="20"/>
-        </w:rPr>
-      </w:pPr>
-    </w:p>
-    <w:p>
-      <w:pPr>
-        <w:spacing w:after="0"/>
-      </w:pPr>
-      <w:r>
-        <w:rPr>
-          <w:noProof/>
-          <w:lang w:eastAsia="de-AT"/>
-        </w:rPr>
-        <w:drawing>
-          <wp:inline distT="0" distB="0" distL="0" distR="0" wp14:anchorId="68981764" wp14:editId="2CF36FC3">
-            <wp:extent cx="6496050" cy="4286250"/>
-            <wp:effectExtent l="0" t="0" r="0" b="0"/>
-            <wp:docPr id="6" name="Grafik 6"/>
-            <wp:cNvGraphicFramePr>
-              <a:graphicFrameLocks xmlns:a="http://schemas.openxmlformats.org/drawingml/2006/main" noChangeAspect="1"/>
-            </wp:cNvGraphicFramePr>
-            <a:graphic xmlns:a="http://schemas.openxmlformats.org/drawingml/2006/main">
-              <a:graphicData uri="http://schemas.openxmlformats.org/drawingml/2006/picture">
-                <pic:pic xmlns:pic="http://schemas.openxmlformats.org/drawingml/2006/picture">
-                  <pic:nvPicPr>
-                    <pic:cNvPr id="1" name=""/>
-                    <pic:cNvPicPr/>
-                  </pic:nvPicPr>
-                  <pic:blipFill>
-                    <a:blip r:embed="rId12"/>
-                    <a:stretch>
-                      <a:fillRect/>
-                    </a:stretch>
-                  </pic:blipFill>
-                  <pic:spPr>
-                    <a:xfrm>
-                      <a:off x="0" y="0"/>
-                      <a:ext cx="6496050" cy="4286250"/>
-                    </a:xfrm>
-                    <a:prstGeom prst="rect">
-                      <a:avLst/>
-                    </a:prstGeom>
-                  </pic:spPr>
-                </pic:pic>
-              </a:graphicData>
-            </a:graphic>
-          </wp:inline>
-        </w:drawing>
-      </w:r>
+        <w:spacing w:after="0"/>
+        <w:rPr>
+          <w:rFonts w:ascii="Consolas" w:hAnsi="Consolas" w:cs="Consolas"/>
+          <w:color w:val="000000"/>
+          <w:sz w:val="20"/>
+          <w:szCs w:val="20"/>
+        </w:rPr>
+      </w:pPr>
+    </w:p>
+    <w:p>
+      <w:pPr>
+        <w:spacing w:after="0"/>
+      </w:pPr>
     </w:p>
     <w:sectPr>
-      <w:headerReference w:type="default" r:id="rId13"/>
-      <w:footerReference w:type="default" r:id="rId14"/>
+      <w:headerReference w:type="default" r:id="rId11"/>
+      <w:footerReference w:type="default" r:id="rId12"/>
       <w:pgSz w:w="11906" w:h="16838"/>
       <w:pgMar w:top="720" w:right="720" w:bottom="720" w:left="720" w:header="708" w:footer="708" w:gutter="0"/>
       <w:cols w:space="708"/>
@@ -1140,7 +1046,7 @@
             <w:noProof/>
             <w:lang w:val="de-DE"/>
           </w:rPr>
-          <w:t>2</w:t>
+          <w:t>1</w:t>
         </w:r>
         <w:r>
           <w:fldChar w:fldCharType="end"/>

</xml_diff>